<commit_message>
parser to call directly docx generation
</commit_message>
<xml_diff>
--- a/Templates/template.docx
+++ b/Templates/template.docx
@@ -141,7 +141,15 @@
         <w:t>6</w:t>
       </w:r>
       <w:r>
-        <w:t xml:space="preserve"> Instituciones: aclarar pagos </w:t>
+        <w:t xml:space="preserve"> </w:t>
+      </w:r>
+      <w:proofErr w:type="gramStart"/>
+      <w:r>
+        <w:t>Instituciones</w:t>
+      </w:r>
+      <w:proofErr w:type="gramEnd"/>
+      <w:r>
+        <w:t xml:space="preserve">: aclarar pagos </w:t>
       </w:r>
     </w:p>
     <w:p>
@@ -200,104 +208,48 @@
     </w:p>
     <w:p>
       <w:pPr>
-        <w:pStyle w:val="Heading2"/>
-      </w:pPr>
-      <w:r>
-        <w:t>BRIMONIDINA</w:t>
-      </w:r>
-    </w:p>
-    <w:p>
-      <w:r>
-        <w:tab/>
-      </w:r>
-      <w:r>
-        <w:t xml:space="preserve">Integración de información </w:t>
-      </w:r>
-      <w:proofErr w:type="spellStart"/>
-      <w:r>
-        <w:t>administratitva</w:t>
-      </w:r>
-      <w:proofErr w:type="spellEnd"/>
-      <w:r>
-        <w:br/>
-      </w:r>
-      <w:r>
-        <w:tab/>
-        <w:t>Evaluación por instituto de viabilidad: reclamo de gastos incobrables.</w:t>
-      </w:r>
-      <w:r>
-        <w:br/>
-      </w:r>
-      <w:r>
-        <w:tab/>
-        <w:t xml:space="preserve">Presupuesto </w:t>
-      </w:r>
-      <w:r>
-        <w:br/>
-      </w:r>
-      <w:r>
-        <w:tab/>
-        <w:t>Conciliación con cada instituto</w:t>
-      </w:r>
-    </w:p>
-    <w:p>
-      <w:pPr>
-        <w:pStyle w:val="Heading2"/>
-      </w:pPr>
-      <w:r>
-        <w:t>COMPRA CONSOLIDADA</w:t>
-      </w:r>
-    </w:p>
-    <w:p>
-      <w:r>
-        <w:tab/>
-      </w:r>
-      <w:r>
-        <w:t>Definir si entramos o no</w:t>
-      </w:r>
-      <w:r>
-        <w:br/>
-      </w:r>
-      <w:r>
-        <w:tab/>
-        <w:t xml:space="preserve">Definir el distribuidor: </w:t>
-      </w:r>
-      <w:r>
-        <w:br/>
-      </w:r>
-      <w:r>
-        <w:tab/>
-        <w:t xml:space="preserve">- Federico </w:t>
-      </w:r>
-      <w:proofErr w:type="spellStart"/>
-      <w:r>
-        <w:t>Ceccetti</w:t>
-      </w:r>
-      <w:proofErr w:type="spellEnd"/>
-      <w:r>
-        <w:br/>
-      </w:r>
-      <w:r>
-        <w:tab/>
-        <w:t xml:space="preserve">- </w:t>
-      </w:r>
-      <w:proofErr w:type="spellStart"/>
-      <w:r>
-        <w:t>Heriberta</w:t>
-      </w:r>
-      <w:proofErr w:type="spellEnd"/>
-      <w:r>
-        <w:t xml:space="preserve"> Flores</w:t>
-      </w:r>
-      <w:r>
-        <w:br/>
-      </w:r>
-      <w:r>
-        <w:tab/>
-      </w:r>
-      <w:r>
-        <w:t>- Sergio SYP</w:t>
-      </w:r>
+        <w:rPr>
+          <w:lang w:val="it-IT"/>
+        </w:rPr>
+      </w:pPr>
+      <w:r>
+        <w:rPr>
+          <w:lang w:val="it-IT"/>
+        </w:rPr>
+        <w:t>Entregas pendientes</w:t>
+      </w:r>
+    </w:p>
+    <w:p>
+      <w:pPr>
+        <w:rPr>
+          <w:lang w:val="it-IT"/>
+        </w:rPr>
+      </w:pPr>
+      <w:r>
+        <w:rPr>
+          <w:lang w:val="it-IT"/>
+        </w:rPr>
+        <w:t>{</w:t>
+      </w:r>
+      <w:r>
+        <w:rPr>
+          <w:lang w:val="it-IT"/>
+        </w:rPr>
+        <w:t>SAI_pendientes.sql</w:t>
+      </w:r>
+      <w:r>
+        <w:rPr>
+          <w:lang w:val="it-IT"/>
+        </w:rPr>
+        <w:t>}</w:t>
+      </w:r>
+    </w:p>
+    <w:p>
+      <w:pPr>
+        <w:rPr>
+          <w:lang w:val="it-IT"/>
+        </w:rPr>
+      </w:pPr>
     </w:p>
     <w:sectPr>
       <w:pgSz w:w="12240" w:h="15840"/>

</xml_diff>